<commit_message>
Update Lab 1 for new table method
</commit_message>
<xml_diff>
--- a/tables/Lab1_ExpectedResultsTable.docx
+++ b/tables/Lab1_ExpectedResultsTable.docx
@@ -3,6 +3,972 @@
 <w:document xmlns:wpc="http://schemas.microsoft.com/office/word/2010/wordprocessingCanvas" xmlns:cx="http://schemas.microsoft.com/office/drawing/2014/chartex" xmlns:cx1="http://schemas.microsoft.com/office/drawing/2015/9/8/chartex" xmlns:cx2="http://schemas.microsoft.com/office/drawing/2015/10/21/chartex" xmlns:cx3="http://schemas.microsoft.com/office/drawing/2016/5/9/chartex" xmlns:cx4="http://schemas.microsoft.com/office/drawing/2016/5/10/chartex" xmlns:cx5="http://schemas.microsoft.com/office/drawing/2016/5/11/chartex" xmlns:cx6="http://schemas.microsoft.com/office/drawing/2016/5/12/chartex" xmlns:cx7="http://schemas.microsoft.com/office/drawing/2016/5/13/chartex" xmlns:cx8="http://schemas.microsoft.com/office/drawing/2016/5/14/chartex" xmlns:mc="http://schemas.openxmlformats.org/markup-compatibility/2006" xmlns:aink="http://schemas.microsoft.com/office/drawing/2016/ink" xmlns:am3d="http://schemas.microsoft.com/office/drawing/2017/model3d" xmlns:o="urn:schemas-microsoft-com:office:office" xmlns:oel="http://schemas.microsoft.com/office/2019/extlst" xmlns:r="http://schemas.openxmlformats.org/officeDocument/2006/relationships" xmlns:m="http://schemas.openxmlformats.org/officeDocument/2006/math" xmlns:v="urn:schemas-microsoft-com:vml" xmlns:wp14="http://schemas.microsoft.com/office/word/2010/wordprocessingDrawing" xmlns:wp="http://schemas.openxmlformats.org/drawingml/2006/wordprocessingDrawing" xmlns:w10="urn:schemas-microsoft-com:office:word" xmlns:w="http://schemas.openxmlformats.org/wordprocessingml/2006/main" xmlns:w14="http://schemas.microsoft.com/office/word/2010/wordml" xmlns:w15="http://schemas.microsoft.com/office/word/2012/wordml" xmlns:w16cex="http://schemas.microsoft.com/office/word/2018/wordml/cex" xmlns:w16cid="http://schemas.microsoft.com/office/word/2016/wordml/cid" xmlns:w16="http://schemas.microsoft.com/office/word/2018/wordml" xmlns:w16sdtdh="http://schemas.microsoft.com/office/word/2020/wordml/sdtdatahash" xmlns:w16se="http://schemas.microsoft.com/office/word/2015/wordml/symex" xmlns:wpg="http://schemas.microsoft.com/office/word/2010/wordprocessingGroup" xmlns:wpi="http://schemas.microsoft.com/office/word/2010/wordprocessingInk" xmlns:wne="http://schemas.microsoft.com/office/word/2006/wordml" xmlns:wps="http://schemas.microsoft.com/office/word/2010/wordprocessingShape" mc:Ignorable="w14 w15 w16se w16cid w16 w16cex w16sdtdh wp14">
   <w:body>
     <w:p>
+      <w:r>
+        <w:rPr>
+          <w:noProof/>
+        </w:rPr>
+        <mc:AlternateContent>
+          <mc:Choice Requires="wps">
+            <w:drawing>
+              <wp:anchor distT="0" distB="0" distL="114300" distR="114300" simplePos="0" relativeHeight="251681792" behindDoc="0" locked="0" layoutInCell="1" allowOverlap="1" wp14:anchorId="0DCD06A4" wp14:editId="3E900491">
+                <wp:simplePos x="0" y="0"/>
+                <wp:positionH relativeFrom="column">
+                  <wp:posOffset>2647665</wp:posOffset>
+                </wp:positionH>
+                <wp:positionV relativeFrom="paragraph">
+                  <wp:posOffset>179136</wp:posOffset>
+                </wp:positionV>
+                <wp:extent cx="6824" cy="1009935"/>
+                <wp:effectExtent l="0" t="0" r="31750" b="19050"/>
+                <wp:wrapNone/>
+                <wp:docPr id="1897725979" name="Straight Connector 1"/>
+                <wp:cNvGraphicFramePr/>
+                <a:graphic xmlns:a="http://schemas.openxmlformats.org/drawingml/2006/main">
+                  <a:graphicData uri="http://schemas.microsoft.com/office/word/2010/wordprocessingShape">
+                    <wps:wsp>
+                      <wps:cNvCnPr/>
+                      <wps:spPr>
+                        <a:xfrm>
+                          <a:off x="0" y="0"/>
+                          <a:ext cx="6824" cy="1009935"/>
+                        </a:xfrm>
+                        <a:prstGeom prst="line">
+                          <a:avLst/>
+                        </a:prstGeom>
+                      </wps:spPr>
+                      <wps:style>
+                        <a:lnRef idx="1">
+                          <a:schemeClr val="accent1"/>
+                        </a:lnRef>
+                        <a:fillRef idx="0">
+                          <a:schemeClr val="accent1"/>
+                        </a:fillRef>
+                        <a:effectRef idx="0">
+                          <a:schemeClr val="accent1"/>
+                        </a:effectRef>
+                        <a:fontRef idx="minor">
+                          <a:schemeClr val="tx1"/>
+                        </a:fontRef>
+                      </wps:style>
+                      <wps:bodyPr/>
+                    </wps:wsp>
+                  </a:graphicData>
+                </a:graphic>
+                <wp14:sizeRelH relativeFrom="margin">
+                  <wp14:pctWidth>0</wp14:pctWidth>
+                </wp14:sizeRelH>
+                <wp14:sizeRelV relativeFrom="margin">
+                  <wp14:pctHeight>0</wp14:pctHeight>
+                </wp14:sizeRelV>
+              </wp:anchor>
+            </w:drawing>
+          </mc:Choice>
+          <mc:Fallback>
+            <w:pict>
+              <v:line w14:anchorId="6C3D21A8" id="Straight Connector 1" o:spid="_x0000_s1026" style="position:absolute;z-index:251681792;visibility:visible;mso-wrap-style:square;mso-width-percent:0;mso-height-percent:0;mso-wrap-distance-left:9pt;mso-wrap-distance-top:0;mso-wrap-distance-right:9pt;mso-wrap-distance-bottom:0;mso-position-horizontal:absolute;mso-position-horizontal-relative:text;mso-position-vertical:absolute;mso-position-vertical-relative:text;mso-width-percent:0;mso-height-percent:0;mso-width-relative:margin;mso-height-relative:margin" from="208.5pt,14.1pt" to="209.05pt,93.6pt" o:gfxdata="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" strokecolor="#4472c4 [3204]" strokeweight=".5pt">
+                <v:stroke joinstyle="miter"/>
+              </v:line>
+            </w:pict>
+          </mc:Fallback>
+        </mc:AlternateContent>
+      </w:r>
+      <w:r>
+        <w:rPr>
+          <w:noProof/>
+        </w:rPr>
+        <mc:AlternateContent>
+          <mc:Choice Requires="wps">
+            <w:drawing>
+              <wp:anchor distT="0" distB="0" distL="114300" distR="114300" simplePos="0" relativeHeight="251683840" behindDoc="0" locked="0" layoutInCell="1" allowOverlap="1" wp14:anchorId="07CC89AF" wp14:editId="1EFFE7A0">
+                <wp:simplePos x="0" y="0"/>
+                <wp:positionH relativeFrom="column">
+                  <wp:posOffset>3373272</wp:posOffset>
+                </wp:positionH>
+                <wp:positionV relativeFrom="paragraph">
+                  <wp:posOffset>240921</wp:posOffset>
+                </wp:positionV>
+                <wp:extent cx="6824" cy="1009935"/>
+                <wp:effectExtent l="0" t="0" r="31750" b="19050"/>
+                <wp:wrapNone/>
+                <wp:docPr id="1918796794" name="Straight Connector 1"/>
+                <wp:cNvGraphicFramePr/>
+                <a:graphic xmlns:a="http://schemas.openxmlformats.org/drawingml/2006/main">
+                  <a:graphicData uri="http://schemas.microsoft.com/office/word/2010/wordprocessingShape">
+                    <wps:wsp>
+                      <wps:cNvCnPr/>
+                      <wps:spPr>
+                        <a:xfrm>
+                          <a:off x="0" y="0"/>
+                          <a:ext cx="6824" cy="1009935"/>
+                        </a:xfrm>
+                        <a:prstGeom prst="line">
+                          <a:avLst/>
+                        </a:prstGeom>
+                      </wps:spPr>
+                      <wps:style>
+                        <a:lnRef idx="1">
+                          <a:schemeClr val="accent1"/>
+                        </a:lnRef>
+                        <a:fillRef idx="0">
+                          <a:schemeClr val="accent1"/>
+                        </a:fillRef>
+                        <a:effectRef idx="0">
+                          <a:schemeClr val="accent1"/>
+                        </a:effectRef>
+                        <a:fontRef idx="minor">
+                          <a:schemeClr val="tx1"/>
+                        </a:fontRef>
+                      </wps:style>
+                      <wps:bodyPr/>
+                    </wps:wsp>
+                  </a:graphicData>
+                </a:graphic>
+                <wp14:sizeRelH relativeFrom="margin">
+                  <wp14:pctWidth>0</wp14:pctWidth>
+                </wp14:sizeRelH>
+                <wp14:sizeRelV relativeFrom="margin">
+                  <wp14:pctHeight>0</wp14:pctHeight>
+                </wp14:sizeRelV>
+              </wp:anchor>
+            </w:drawing>
+          </mc:Choice>
+          <mc:Fallback>
+            <w:pict>
+              <v:line w14:anchorId="7F81C262" id="Straight Connector 1" o:spid="_x0000_s1026" style="position:absolute;z-index:251683840;visibility:visible;mso-wrap-style:square;mso-width-percent:0;mso-height-percent:0;mso-wrap-distance-left:9pt;mso-wrap-distance-top:0;mso-wrap-distance-right:9pt;mso-wrap-distance-bottom:0;mso-position-horizontal:absolute;mso-position-horizontal-relative:text;mso-position-vertical:absolute;mso-position-vertical-relative:text;mso-width-percent:0;mso-height-percent:0;mso-width-relative:margin;mso-height-relative:margin" from="265.6pt,18.95pt" to="266.15pt,98.45pt" o:gfxdata="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" strokecolor="#4472c4 [3204]" strokeweight=".5pt">
+                <v:stroke joinstyle="miter"/>
+              </v:line>
+            </w:pict>
+          </mc:Fallback>
+        </mc:AlternateContent>
+      </w:r>
+      <w:r>
+        <w:rPr>
+          <w:noProof/>
+        </w:rPr>
+        <mc:AlternateContent>
+          <mc:Choice Requires="wps">
+            <w:drawing>
+              <wp:anchor distT="0" distB="0" distL="114300" distR="114300" simplePos="0" relativeHeight="251685888" behindDoc="0" locked="0" layoutInCell="1" allowOverlap="1" wp14:anchorId="06048F1C" wp14:editId="0C198B4C">
+                <wp:simplePos x="0" y="0"/>
+                <wp:positionH relativeFrom="column">
+                  <wp:posOffset>4075866</wp:posOffset>
+                </wp:positionH>
+                <wp:positionV relativeFrom="paragraph">
+                  <wp:posOffset>254304</wp:posOffset>
+                </wp:positionV>
+                <wp:extent cx="6824" cy="1009935"/>
+                <wp:effectExtent l="0" t="0" r="31750" b="19050"/>
+                <wp:wrapNone/>
+                <wp:docPr id="349453343" name="Straight Connector 1"/>
+                <wp:cNvGraphicFramePr/>
+                <a:graphic xmlns:a="http://schemas.openxmlformats.org/drawingml/2006/main">
+                  <a:graphicData uri="http://schemas.microsoft.com/office/word/2010/wordprocessingShape">
+                    <wps:wsp>
+                      <wps:cNvCnPr/>
+                      <wps:spPr>
+                        <a:xfrm>
+                          <a:off x="0" y="0"/>
+                          <a:ext cx="6824" cy="1009935"/>
+                        </a:xfrm>
+                        <a:prstGeom prst="line">
+                          <a:avLst/>
+                        </a:prstGeom>
+                      </wps:spPr>
+                      <wps:style>
+                        <a:lnRef idx="1">
+                          <a:schemeClr val="accent1"/>
+                        </a:lnRef>
+                        <a:fillRef idx="0">
+                          <a:schemeClr val="accent1"/>
+                        </a:fillRef>
+                        <a:effectRef idx="0">
+                          <a:schemeClr val="accent1"/>
+                        </a:effectRef>
+                        <a:fontRef idx="minor">
+                          <a:schemeClr val="tx1"/>
+                        </a:fontRef>
+                      </wps:style>
+                      <wps:bodyPr/>
+                    </wps:wsp>
+                  </a:graphicData>
+                </a:graphic>
+                <wp14:sizeRelH relativeFrom="margin">
+                  <wp14:pctWidth>0</wp14:pctWidth>
+                </wp14:sizeRelH>
+                <wp14:sizeRelV relativeFrom="margin">
+                  <wp14:pctHeight>0</wp14:pctHeight>
+                </wp14:sizeRelV>
+              </wp:anchor>
+            </w:drawing>
+          </mc:Choice>
+          <mc:Fallback>
+            <w:pict>
+              <v:line w14:anchorId="1B75BCA6" id="Straight Connector 1" o:spid="_x0000_s1026" style="position:absolute;z-index:251685888;visibility:visible;mso-wrap-style:square;mso-width-percent:0;mso-height-percent:0;mso-wrap-distance-left:9pt;mso-wrap-distance-top:0;mso-wrap-distance-right:9pt;mso-wrap-distance-bottom:0;mso-position-horizontal:absolute;mso-position-horizontal-relative:text;mso-position-vertical:absolute;mso-position-vertical-relative:text;mso-width-percent:0;mso-height-percent:0;mso-width-relative:margin;mso-height-relative:margin" from="320.95pt,20pt" to="321.5pt,99.5pt" o:gfxdata="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" strokecolor="#4472c4 [3204]" strokeweight=".5pt">
+                <v:stroke joinstyle="miter"/>
+              </v:line>
+            </w:pict>
+          </mc:Fallback>
+        </mc:AlternateContent>
+      </w:r>
+      <w:r>
+        <w:rPr>
+          <w:noProof/>
+        </w:rPr>
+        <mc:AlternateContent>
+          <mc:Choice Requires="wps">
+            <w:drawing>
+              <wp:anchor distT="0" distB="0" distL="114300" distR="114300" simplePos="0" relativeHeight="251663360" behindDoc="0" locked="0" layoutInCell="1" allowOverlap="1" wp14:anchorId="4A1650BD" wp14:editId="5D39A1E7">
+                <wp:simplePos x="0" y="0"/>
+                <wp:positionH relativeFrom="column">
+                  <wp:posOffset>4921733</wp:posOffset>
+                </wp:positionH>
+                <wp:positionV relativeFrom="paragraph">
+                  <wp:posOffset>212564</wp:posOffset>
+                </wp:positionV>
+                <wp:extent cx="6824" cy="1009935"/>
+                <wp:effectExtent l="0" t="0" r="31750" b="19050"/>
+                <wp:wrapNone/>
+                <wp:docPr id="253045498" name="Straight Connector 1"/>
+                <wp:cNvGraphicFramePr/>
+                <a:graphic xmlns:a="http://schemas.openxmlformats.org/drawingml/2006/main">
+                  <a:graphicData uri="http://schemas.microsoft.com/office/word/2010/wordprocessingShape">
+                    <wps:wsp>
+                      <wps:cNvCnPr/>
+                      <wps:spPr>
+                        <a:xfrm>
+                          <a:off x="0" y="0"/>
+                          <a:ext cx="6824" cy="1009935"/>
+                        </a:xfrm>
+                        <a:prstGeom prst="line">
+                          <a:avLst/>
+                        </a:prstGeom>
+                      </wps:spPr>
+                      <wps:style>
+                        <a:lnRef idx="1">
+                          <a:schemeClr val="accent1"/>
+                        </a:lnRef>
+                        <a:fillRef idx="0">
+                          <a:schemeClr val="accent1"/>
+                        </a:fillRef>
+                        <a:effectRef idx="0">
+                          <a:schemeClr val="accent1"/>
+                        </a:effectRef>
+                        <a:fontRef idx="minor">
+                          <a:schemeClr val="tx1"/>
+                        </a:fontRef>
+                      </wps:style>
+                      <wps:bodyPr/>
+                    </wps:wsp>
+                  </a:graphicData>
+                </a:graphic>
+                <wp14:sizeRelH relativeFrom="margin">
+                  <wp14:pctWidth>0</wp14:pctWidth>
+                </wp14:sizeRelH>
+                <wp14:sizeRelV relativeFrom="margin">
+                  <wp14:pctHeight>0</wp14:pctHeight>
+                </wp14:sizeRelV>
+              </wp:anchor>
+            </w:drawing>
+          </mc:Choice>
+          <mc:Fallback>
+            <w:pict>
+              <v:line w14:anchorId="6A57B094" id="Straight Connector 1" o:spid="_x0000_s1026" style="position:absolute;z-index:251663360;visibility:visible;mso-wrap-style:square;mso-width-percent:0;mso-height-percent:0;mso-wrap-distance-left:9pt;mso-wrap-distance-top:0;mso-wrap-distance-right:9pt;mso-wrap-distance-bottom:0;mso-position-horizontal:absolute;mso-position-horizontal-relative:text;mso-position-vertical:absolute;mso-position-vertical-relative:text;mso-width-percent:0;mso-height-percent:0;mso-width-relative:margin;mso-height-relative:margin" from="387.55pt,16.75pt" to="388.1pt,96.25pt" o:gfxdata="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" strokecolor="#4472c4 [3204]" strokeweight=".5pt">
+                <v:stroke joinstyle="miter"/>
+              </v:line>
+            </w:pict>
+          </mc:Fallback>
+        </mc:AlternateContent>
+      </w:r>
+      <w:r>
+        <w:rPr>
+          <w:noProof/>
+        </w:rPr>
+        <mc:AlternateContent>
+          <mc:Choice Requires="wps">
+            <w:drawing>
+              <wp:anchor distT="0" distB="0" distL="114300" distR="114300" simplePos="0" relativeHeight="251661312" behindDoc="0" locked="0" layoutInCell="1" allowOverlap="1" wp14:anchorId="1FC66E53" wp14:editId="7D716288">
+                <wp:simplePos x="0" y="0"/>
+                <wp:positionH relativeFrom="column">
+                  <wp:posOffset>4785540</wp:posOffset>
+                </wp:positionH>
+                <wp:positionV relativeFrom="paragraph">
+                  <wp:posOffset>206744</wp:posOffset>
+                </wp:positionV>
+                <wp:extent cx="6824" cy="1009935"/>
+                <wp:effectExtent l="0" t="0" r="31750" b="19050"/>
+                <wp:wrapNone/>
+                <wp:docPr id="553223525" name="Straight Connector 1"/>
+                <wp:cNvGraphicFramePr/>
+                <a:graphic xmlns:a="http://schemas.openxmlformats.org/drawingml/2006/main">
+                  <a:graphicData uri="http://schemas.microsoft.com/office/word/2010/wordprocessingShape">
+                    <wps:wsp>
+                      <wps:cNvCnPr/>
+                      <wps:spPr>
+                        <a:xfrm>
+                          <a:off x="0" y="0"/>
+                          <a:ext cx="6824" cy="1009935"/>
+                        </a:xfrm>
+                        <a:prstGeom prst="line">
+                          <a:avLst/>
+                        </a:prstGeom>
+                      </wps:spPr>
+                      <wps:style>
+                        <a:lnRef idx="1">
+                          <a:schemeClr val="accent1"/>
+                        </a:lnRef>
+                        <a:fillRef idx="0">
+                          <a:schemeClr val="accent1"/>
+                        </a:fillRef>
+                        <a:effectRef idx="0">
+                          <a:schemeClr val="accent1"/>
+                        </a:effectRef>
+                        <a:fontRef idx="minor">
+                          <a:schemeClr val="tx1"/>
+                        </a:fontRef>
+                      </wps:style>
+                      <wps:bodyPr/>
+                    </wps:wsp>
+                  </a:graphicData>
+                </a:graphic>
+                <wp14:sizeRelH relativeFrom="margin">
+                  <wp14:pctWidth>0</wp14:pctWidth>
+                </wp14:sizeRelH>
+                <wp14:sizeRelV relativeFrom="margin">
+                  <wp14:pctHeight>0</wp14:pctHeight>
+                </wp14:sizeRelV>
+              </wp:anchor>
+            </w:drawing>
+          </mc:Choice>
+          <mc:Fallback>
+            <w:pict>
+              <v:line w14:anchorId="17DCB671" id="Straight Connector 1" o:spid="_x0000_s1026" style="position:absolute;z-index:251661312;visibility:visible;mso-wrap-style:square;mso-width-percent:0;mso-height-percent:0;mso-wrap-distance-left:9pt;mso-wrap-distance-top:0;mso-wrap-distance-right:9pt;mso-wrap-distance-bottom:0;mso-position-horizontal:absolute;mso-position-horizontal-relative:text;mso-position-vertical:absolute;mso-position-vertical-relative:text;mso-width-percent:0;mso-height-percent:0;mso-width-relative:margin;mso-height-relative:margin" from="376.8pt,16.3pt" to="377.35pt,95.8pt" o:gfxdata="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" strokecolor="#4472c4 [3204]" strokeweight=".5pt">
+                <v:stroke joinstyle="miter"/>
+              </v:line>
+            </w:pict>
+          </mc:Fallback>
+        </mc:AlternateContent>
+      </w:r>
+      <w:r>
+        <w:rPr>
+          <w:noProof/>
+        </w:rPr>
+        <mc:AlternateContent>
+          <mc:Choice Requires="wps">
+            <w:drawing>
+              <wp:anchor distT="0" distB="0" distL="114300" distR="114300" simplePos="0" relativeHeight="251665408" behindDoc="0" locked="0" layoutInCell="1" allowOverlap="1" wp14:anchorId="24AFAF0F" wp14:editId="61E768D8">
+                <wp:simplePos x="0" y="0"/>
+                <wp:positionH relativeFrom="column">
+                  <wp:posOffset>5495328</wp:posOffset>
+                </wp:positionH>
+                <wp:positionV relativeFrom="paragraph">
+                  <wp:posOffset>254616</wp:posOffset>
+                </wp:positionV>
+                <wp:extent cx="6824" cy="1009935"/>
+                <wp:effectExtent l="0" t="0" r="31750" b="19050"/>
+                <wp:wrapNone/>
+                <wp:docPr id="1913460087" name="Straight Connector 1"/>
+                <wp:cNvGraphicFramePr/>
+                <a:graphic xmlns:a="http://schemas.openxmlformats.org/drawingml/2006/main">
+                  <a:graphicData uri="http://schemas.microsoft.com/office/word/2010/wordprocessingShape">
+                    <wps:wsp>
+                      <wps:cNvCnPr/>
+                      <wps:spPr>
+                        <a:xfrm>
+                          <a:off x="0" y="0"/>
+                          <a:ext cx="6824" cy="1009935"/>
+                        </a:xfrm>
+                        <a:prstGeom prst="line">
+                          <a:avLst/>
+                        </a:prstGeom>
+                      </wps:spPr>
+                      <wps:style>
+                        <a:lnRef idx="1">
+                          <a:schemeClr val="accent1"/>
+                        </a:lnRef>
+                        <a:fillRef idx="0">
+                          <a:schemeClr val="accent1"/>
+                        </a:fillRef>
+                        <a:effectRef idx="0">
+                          <a:schemeClr val="accent1"/>
+                        </a:effectRef>
+                        <a:fontRef idx="minor">
+                          <a:schemeClr val="tx1"/>
+                        </a:fontRef>
+                      </wps:style>
+                      <wps:bodyPr/>
+                    </wps:wsp>
+                  </a:graphicData>
+                </a:graphic>
+                <wp14:sizeRelH relativeFrom="margin">
+                  <wp14:pctWidth>0</wp14:pctWidth>
+                </wp14:sizeRelH>
+                <wp14:sizeRelV relativeFrom="margin">
+                  <wp14:pctHeight>0</wp14:pctHeight>
+                </wp14:sizeRelV>
+              </wp:anchor>
+            </w:drawing>
+          </mc:Choice>
+          <mc:Fallback>
+            <w:pict>
+              <v:line w14:anchorId="0607CA69" id="Straight Connector 1" o:spid="_x0000_s1026" style="position:absolute;z-index:251665408;visibility:visible;mso-wrap-style:square;mso-width-percent:0;mso-height-percent:0;mso-wrap-distance-left:9pt;mso-wrap-distance-top:0;mso-wrap-distance-right:9pt;mso-wrap-distance-bottom:0;mso-position-horizontal:absolute;mso-position-horizontal-relative:text;mso-position-vertical:absolute;mso-position-vertical-relative:text;mso-width-percent:0;mso-height-percent:0;mso-width-relative:margin;mso-height-relative:margin" from="432.7pt,20.05pt" to="433.25pt,99.55pt" o:gfxdata="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" strokecolor="#4472c4 [3204]" strokeweight=".5pt">
+                <v:stroke joinstyle="miter"/>
+              </v:line>
+            </w:pict>
+          </mc:Fallback>
+        </mc:AlternateContent>
+      </w:r>
+      <w:r>
+        <w:rPr>
+          <w:noProof/>
+        </w:rPr>
+        <mc:AlternateContent>
+          <mc:Choice Requires="wps">
+            <w:drawing>
+              <wp:anchor distT="0" distB="0" distL="114300" distR="114300" simplePos="0" relativeHeight="251667456" behindDoc="0" locked="0" layoutInCell="1" allowOverlap="1" wp14:anchorId="2ACBA847" wp14:editId="4463C48A">
+                <wp:simplePos x="0" y="0"/>
+                <wp:positionH relativeFrom="column">
+                  <wp:posOffset>5781666</wp:posOffset>
+                </wp:positionH>
+                <wp:positionV relativeFrom="paragraph">
+                  <wp:posOffset>254350</wp:posOffset>
+                </wp:positionV>
+                <wp:extent cx="6824" cy="1009935"/>
+                <wp:effectExtent l="0" t="0" r="31750" b="19050"/>
+                <wp:wrapNone/>
+                <wp:docPr id="558865881" name="Straight Connector 1"/>
+                <wp:cNvGraphicFramePr/>
+                <a:graphic xmlns:a="http://schemas.openxmlformats.org/drawingml/2006/main">
+                  <a:graphicData uri="http://schemas.microsoft.com/office/word/2010/wordprocessingShape">
+                    <wps:wsp>
+                      <wps:cNvCnPr/>
+                      <wps:spPr>
+                        <a:xfrm>
+                          <a:off x="0" y="0"/>
+                          <a:ext cx="6824" cy="1009935"/>
+                        </a:xfrm>
+                        <a:prstGeom prst="line">
+                          <a:avLst/>
+                        </a:prstGeom>
+                      </wps:spPr>
+                      <wps:style>
+                        <a:lnRef idx="1">
+                          <a:schemeClr val="accent1"/>
+                        </a:lnRef>
+                        <a:fillRef idx="0">
+                          <a:schemeClr val="accent1"/>
+                        </a:fillRef>
+                        <a:effectRef idx="0">
+                          <a:schemeClr val="accent1"/>
+                        </a:effectRef>
+                        <a:fontRef idx="minor">
+                          <a:schemeClr val="tx1"/>
+                        </a:fontRef>
+                      </wps:style>
+                      <wps:bodyPr/>
+                    </wps:wsp>
+                  </a:graphicData>
+                </a:graphic>
+                <wp14:sizeRelH relativeFrom="margin">
+                  <wp14:pctWidth>0</wp14:pctWidth>
+                </wp14:sizeRelH>
+                <wp14:sizeRelV relativeFrom="margin">
+                  <wp14:pctHeight>0</wp14:pctHeight>
+                </wp14:sizeRelV>
+              </wp:anchor>
+            </w:drawing>
+          </mc:Choice>
+          <mc:Fallback>
+            <w:pict>
+              <v:line w14:anchorId="12C33432" id="Straight Connector 1" o:spid="_x0000_s1026" style="position:absolute;z-index:251667456;visibility:visible;mso-wrap-style:square;mso-width-percent:0;mso-height-percent:0;mso-wrap-distance-left:9pt;mso-wrap-distance-top:0;mso-wrap-distance-right:9pt;mso-wrap-distance-bottom:0;mso-position-horizontal:absolute;mso-position-horizontal-relative:text;mso-position-vertical:absolute;mso-position-vertical-relative:text;mso-width-percent:0;mso-height-percent:0;mso-width-relative:margin;mso-height-relative:margin" from="455.25pt,20.05pt" to="455.8pt,99.55pt" o:gfxdata="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" strokecolor="#4472c4 [3204]" strokeweight=".5pt">
+                <v:stroke joinstyle="miter"/>
+              </v:line>
+            </w:pict>
+          </mc:Fallback>
+        </mc:AlternateContent>
+      </w:r>
+      <w:r>
+        <w:rPr>
+          <w:noProof/>
+        </w:rPr>
+        <mc:AlternateContent>
+          <mc:Choice Requires="wps">
+            <w:drawing>
+              <wp:anchor distT="0" distB="0" distL="114300" distR="114300" simplePos="0" relativeHeight="251671552" behindDoc="0" locked="0" layoutInCell="1" allowOverlap="1" wp14:anchorId="12395361" wp14:editId="2A45BE0B">
+                <wp:simplePos x="0" y="0"/>
+                <wp:positionH relativeFrom="column">
+                  <wp:posOffset>6838950</wp:posOffset>
+                </wp:positionH>
+                <wp:positionV relativeFrom="paragraph">
+                  <wp:posOffset>226865</wp:posOffset>
+                </wp:positionV>
+                <wp:extent cx="6824" cy="1009935"/>
+                <wp:effectExtent l="0" t="0" r="31750" b="19050"/>
+                <wp:wrapNone/>
+                <wp:docPr id="1379084361" name="Straight Connector 1"/>
+                <wp:cNvGraphicFramePr/>
+                <a:graphic xmlns:a="http://schemas.openxmlformats.org/drawingml/2006/main">
+                  <a:graphicData uri="http://schemas.microsoft.com/office/word/2010/wordprocessingShape">
+                    <wps:wsp>
+                      <wps:cNvCnPr/>
+                      <wps:spPr>
+                        <a:xfrm>
+                          <a:off x="0" y="0"/>
+                          <a:ext cx="6824" cy="1009935"/>
+                        </a:xfrm>
+                        <a:prstGeom prst="line">
+                          <a:avLst/>
+                        </a:prstGeom>
+                      </wps:spPr>
+                      <wps:style>
+                        <a:lnRef idx="1">
+                          <a:schemeClr val="accent1"/>
+                        </a:lnRef>
+                        <a:fillRef idx="0">
+                          <a:schemeClr val="accent1"/>
+                        </a:fillRef>
+                        <a:effectRef idx="0">
+                          <a:schemeClr val="accent1"/>
+                        </a:effectRef>
+                        <a:fontRef idx="minor">
+                          <a:schemeClr val="tx1"/>
+                        </a:fontRef>
+                      </wps:style>
+                      <wps:bodyPr/>
+                    </wps:wsp>
+                  </a:graphicData>
+                </a:graphic>
+                <wp14:sizeRelH relativeFrom="margin">
+                  <wp14:pctWidth>0</wp14:pctWidth>
+                </wp14:sizeRelH>
+                <wp14:sizeRelV relativeFrom="margin">
+                  <wp14:pctHeight>0</wp14:pctHeight>
+                </wp14:sizeRelV>
+              </wp:anchor>
+            </w:drawing>
+          </mc:Choice>
+          <mc:Fallback>
+            <w:pict>
+              <v:line w14:anchorId="174F2532" id="Straight Connector 1" o:spid="_x0000_s1026" style="position:absolute;z-index:251671552;visibility:visible;mso-wrap-style:square;mso-width-percent:0;mso-height-percent:0;mso-wrap-distance-left:9pt;mso-wrap-distance-top:0;mso-wrap-distance-right:9pt;mso-wrap-distance-bottom:0;mso-position-horizontal:absolute;mso-position-horizontal-relative:text;mso-position-vertical:absolute;mso-position-vertical-relative:text;mso-width-percent:0;mso-height-percent:0;mso-width-relative:margin;mso-height-relative:margin" from="538.5pt,17.85pt" to="539.05pt,97.35pt" o:gfxdata="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" strokecolor="#4472c4 [3204]" strokeweight=".5pt">
+                <v:stroke joinstyle="miter"/>
+              </v:line>
+            </w:pict>
+          </mc:Fallback>
+        </mc:AlternateContent>
+      </w:r>
+      <w:r>
+        <w:rPr>
+          <w:noProof/>
+        </w:rPr>
+        <mc:AlternateContent>
+          <mc:Choice Requires="wps">
+            <w:drawing>
+              <wp:anchor distT="0" distB="0" distL="114300" distR="114300" simplePos="0" relativeHeight="251669504" behindDoc="0" locked="0" layoutInCell="1" allowOverlap="1" wp14:anchorId="79CE4AFE" wp14:editId="2C59DD2C">
+                <wp:simplePos x="0" y="0"/>
+                <wp:positionH relativeFrom="column">
+                  <wp:posOffset>6484620</wp:posOffset>
+                </wp:positionH>
+                <wp:positionV relativeFrom="paragraph">
+                  <wp:posOffset>233690</wp:posOffset>
+                </wp:positionV>
+                <wp:extent cx="6824" cy="1009935"/>
+                <wp:effectExtent l="0" t="0" r="31750" b="19050"/>
+                <wp:wrapNone/>
+                <wp:docPr id="964076641" name="Straight Connector 1"/>
+                <wp:cNvGraphicFramePr/>
+                <a:graphic xmlns:a="http://schemas.openxmlformats.org/drawingml/2006/main">
+                  <a:graphicData uri="http://schemas.microsoft.com/office/word/2010/wordprocessingShape">
+                    <wps:wsp>
+                      <wps:cNvCnPr/>
+                      <wps:spPr>
+                        <a:xfrm>
+                          <a:off x="0" y="0"/>
+                          <a:ext cx="6824" cy="1009935"/>
+                        </a:xfrm>
+                        <a:prstGeom prst="line">
+                          <a:avLst/>
+                        </a:prstGeom>
+                      </wps:spPr>
+                      <wps:style>
+                        <a:lnRef idx="1">
+                          <a:schemeClr val="accent1"/>
+                        </a:lnRef>
+                        <a:fillRef idx="0">
+                          <a:schemeClr val="accent1"/>
+                        </a:fillRef>
+                        <a:effectRef idx="0">
+                          <a:schemeClr val="accent1"/>
+                        </a:effectRef>
+                        <a:fontRef idx="minor">
+                          <a:schemeClr val="tx1"/>
+                        </a:fontRef>
+                      </wps:style>
+                      <wps:bodyPr/>
+                    </wps:wsp>
+                  </a:graphicData>
+                </a:graphic>
+                <wp14:sizeRelH relativeFrom="margin">
+                  <wp14:pctWidth>0</wp14:pctWidth>
+                </wp14:sizeRelH>
+                <wp14:sizeRelV relativeFrom="margin">
+                  <wp14:pctHeight>0</wp14:pctHeight>
+                </wp14:sizeRelV>
+              </wp:anchor>
+            </w:drawing>
+          </mc:Choice>
+          <mc:Fallback>
+            <w:pict>
+              <v:line w14:anchorId="3141F5C3" id="Straight Connector 1" o:spid="_x0000_s1026" style="position:absolute;z-index:251669504;visibility:visible;mso-wrap-style:square;mso-width-percent:0;mso-height-percent:0;mso-wrap-distance-left:9pt;mso-wrap-distance-top:0;mso-wrap-distance-right:9pt;mso-wrap-distance-bottom:0;mso-position-horizontal:absolute;mso-position-horizontal-relative:text;mso-position-vertical:absolute;mso-position-vertical-relative:text;mso-width-percent:0;mso-height-percent:0;mso-width-relative:margin;mso-height-relative:margin" from="510.6pt,18.4pt" to="511.15pt,97.9pt" o:gfxdata="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" strokecolor="#4472c4 [3204]" strokeweight=".5pt">
+                <v:stroke joinstyle="miter"/>
+              </v:line>
+            </w:pict>
+          </mc:Fallback>
+        </mc:AlternateContent>
+      </w:r>
+      <w:r>
+        <w:rPr>
+          <w:noProof/>
+        </w:rPr>
+        <mc:AlternateContent>
+          <mc:Choice Requires="wps">
+            <w:drawing>
+              <wp:anchor distT="0" distB="0" distL="114300" distR="114300" simplePos="0" relativeHeight="251673600" behindDoc="0" locked="0" layoutInCell="1" allowOverlap="1" wp14:anchorId="57AAB28B" wp14:editId="1CD882D5">
+                <wp:simplePos x="0" y="0"/>
+                <wp:positionH relativeFrom="column">
+                  <wp:posOffset>7269111</wp:posOffset>
+                </wp:positionH>
+                <wp:positionV relativeFrom="paragraph">
+                  <wp:posOffset>240542</wp:posOffset>
+                </wp:positionV>
+                <wp:extent cx="6824" cy="1009935"/>
+                <wp:effectExtent l="0" t="0" r="31750" b="19050"/>
+                <wp:wrapNone/>
+                <wp:docPr id="644283650" name="Straight Connector 1"/>
+                <wp:cNvGraphicFramePr/>
+                <a:graphic xmlns:a="http://schemas.openxmlformats.org/drawingml/2006/main">
+                  <a:graphicData uri="http://schemas.microsoft.com/office/word/2010/wordprocessingShape">
+                    <wps:wsp>
+                      <wps:cNvCnPr/>
+                      <wps:spPr>
+                        <a:xfrm>
+                          <a:off x="0" y="0"/>
+                          <a:ext cx="6824" cy="1009935"/>
+                        </a:xfrm>
+                        <a:prstGeom prst="line">
+                          <a:avLst/>
+                        </a:prstGeom>
+                      </wps:spPr>
+                      <wps:style>
+                        <a:lnRef idx="1">
+                          <a:schemeClr val="accent1"/>
+                        </a:lnRef>
+                        <a:fillRef idx="0">
+                          <a:schemeClr val="accent1"/>
+                        </a:fillRef>
+                        <a:effectRef idx="0">
+                          <a:schemeClr val="accent1"/>
+                        </a:effectRef>
+                        <a:fontRef idx="minor">
+                          <a:schemeClr val="tx1"/>
+                        </a:fontRef>
+                      </wps:style>
+                      <wps:bodyPr/>
+                    </wps:wsp>
+                  </a:graphicData>
+                </a:graphic>
+                <wp14:sizeRelH relativeFrom="margin">
+                  <wp14:pctWidth>0</wp14:pctWidth>
+                </wp14:sizeRelH>
+                <wp14:sizeRelV relativeFrom="margin">
+                  <wp14:pctHeight>0</wp14:pctHeight>
+                </wp14:sizeRelV>
+              </wp:anchor>
+            </w:drawing>
+          </mc:Choice>
+          <mc:Fallback>
+            <w:pict>
+              <v:line w14:anchorId="1EA3914E" id="Straight Connector 1" o:spid="_x0000_s1026" style="position:absolute;z-index:251673600;visibility:visible;mso-wrap-style:square;mso-width-percent:0;mso-height-percent:0;mso-wrap-distance-left:9pt;mso-wrap-distance-top:0;mso-wrap-distance-right:9pt;mso-wrap-distance-bottom:0;mso-position-horizontal:absolute;mso-position-horizontal-relative:text;mso-position-vertical:absolute;mso-position-vertical-relative:text;mso-width-percent:0;mso-height-percent:0;mso-width-relative:margin;mso-height-relative:margin" from="572.35pt,18.95pt" to="572.9pt,98.45pt" o:gfxdata="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" strokecolor="#4472c4 [3204]" strokeweight=".5pt">
+                <v:stroke joinstyle="miter"/>
+              </v:line>
+            </w:pict>
+          </mc:Fallback>
+        </mc:AlternateContent>
+      </w:r>
+      <w:r>
+        <w:rPr>
+          <w:noProof/>
+        </w:rPr>
+        <mc:AlternateContent>
+          <mc:Choice Requires="wps">
+            <w:drawing>
+              <wp:anchor distT="0" distB="0" distL="114300" distR="114300" simplePos="0" relativeHeight="251675648" behindDoc="0" locked="0" layoutInCell="1" allowOverlap="1" wp14:anchorId="398D0947" wp14:editId="283D9A51">
+                <wp:simplePos x="0" y="0"/>
+                <wp:positionH relativeFrom="column">
+                  <wp:posOffset>7412781</wp:posOffset>
+                </wp:positionH>
+                <wp:positionV relativeFrom="paragraph">
+                  <wp:posOffset>234088</wp:posOffset>
+                </wp:positionV>
+                <wp:extent cx="6824" cy="1009935"/>
+                <wp:effectExtent l="0" t="0" r="31750" b="19050"/>
+                <wp:wrapNone/>
+                <wp:docPr id="107345204" name="Straight Connector 1"/>
+                <wp:cNvGraphicFramePr/>
+                <a:graphic xmlns:a="http://schemas.openxmlformats.org/drawingml/2006/main">
+                  <a:graphicData uri="http://schemas.microsoft.com/office/word/2010/wordprocessingShape">
+                    <wps:wsp>
+                      <wps:cNvCnPr/>
+                      <wps:spPr>
+                        <a:xfrm>
+                          <a:off x="0" y="0"/>
+                          <a:ext cx="6824" cy="1009935"/>
+                        </a:xfrm>
+                        <a:prstGeom prst="line">
+                          <a:avLst/>
+                        </a:prstGeom>
+                      </wps:spPr>
+                      <wps:style>
+                        <a:lnRef idx="1">
+                          <a:schemeClr val="accent1"/>
+                        </a:lnRef>
+                        <a:fillRef idx="0">
+                          <a:schemeClr val="accent1"/>
+                        </a:fillRef>
+                        <a:effectRef idx="0">
+                          <a:schemeClr val="accent1"/>
+                        </a:effectRef>
+                        <a:fontRef idx="minor">
+                          <a:schemeClr val="tx1"/>
+                        </a:fontRef>
+                      </wps:style>
+                      <wps:bodyPr/>
+                    </wps:wsp>
+                  </a:graphicData>
+                </a:graphic>
+                <wp14:sizeRelH relativeFrom="margin">
+                  <wp14:pctWidth>0</wp14:pctWidth>
+                </wp14:sizeRelH>
+                <wp14:sizeRelV relativeFrom="margin">
+                  <wp14:pctHeight>0</wp14:pctHeight>
+                </wp14:sizeRelV>
+              </wp:anchor>
+            </w:drawing>
+          </mc:Choice>
+          <mc:Fallback>
+            <w:pict>
+              <v:line w14:anchorId="0A48060E" id="Straight Connector 1" o:spid="_x0000_s1026" style="position:absolute;z-index:251675648;visibility:visible;mso-wrap-style:square;mso-width-percent:0;mso-height-percent:0;mso-wrap-distance-left:9pt;mso-wrap-distance-top:0;mso-wrap-distance-right:9pt;mso-wrap-distance-bottom:0;mso-position-horizontal:absolute;mso-position-horizontal-relative:text;mso-position-vertical:absolute;mso-position-vertical-relative:text;mso-width-percent:0;mso-height-percent:0;mso-width-relative:margin;mso-height-relative:margin" from="583.7pt,18.45pt" to="584.25pt,97.95pt" o:gfxdata="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" strokecolor="#4472c4 [3204]" strokeweight=".5pt">
+                <v:stroke joinstyle="miter"/>
+              </v:line>
+            </w:pict>
+          </mc:Fallback>
+        </mc:AlternateContent>
+      </w:r>
+      <w:r>
+        <w:rPr>
+          <w:noProof/>
+        </w:rPr>
+        <mc:AlternateContent>
+          <mc:Choice Requires="wps">
+            <w:drawing>
+              <wp:anchor distT="0" distB="0" distL="114300" distR="114300" simplePos="0" relativeHeight="251677696" behindDoc="0" locked="0" layoutInCell="1" allowOverlap="1" wp14:anchorId="36404178" wp14:editId="121E2AF3">
+                <wp:simplePos x="0" y="0"/>
+                <wp:positionH relativeFrom="column">
+                  <wp:posOffset>8326916</wp:posOffset>
+                </wp:positionH>
+                <wp:positionV relativeFrom="paragraph">
+                  <wp:posOffset>213351</wp:posOffset>
+                </wp:positionV>
+                <wp:extent cx="6824" cy="1009935"/>
+                <wp:effectExtent l="0" t="0" r="31750" b="19050"/>
+                <wp:wrapNone/>
+                <wp:docPr id="569880310" name="Straight Connector 1"/>
+                <wp:cNvGraphicFramePr/>
+                <a:graphic xmlns:a="http://schemas.openxmlformats.org/drawingml/2006/main">
+                  <a:graphicData uri="http://schemas.microsoft.com/office/word/2010/wordprocessingShape">
+                    <wps:wsp>
+                      <wps:cNvCnPr/>
+                      <wps:spPr>
+                        <a:xfrm>
+                          <a:off x="0" y="0"/>
+                          <a:ext cx="6824" cy="1009935"/>
+                        </a:xfrm>
+                        <a:prstGeom prst="line">
+                          <a:avLst/>
+                        </a:prstGeom>
+                      </wps:spPr>
+                      <wps:style>
+                        <a:lnRef idx="1">
+                          <a:schemeClr val="accent1"/>
+                        </a:lnRef>
+                        <a:fillRef idx="0">
+                          <a:schemeClr val="accent1"/>
+                        </a:fillRef>
+                        <a:effectRef idx="0">
+                          <a:schemeClr val="accent1"/>
+                        </a:effectRef>
+                        <a:fontRef idx="minor">
+                          <a:schemeClr val="tx1"/>
+                        </a:fontRef>
+                      </wps:style>
+                      <wps:bodyPr/>
+                    </wps:wsp>
+                  </a:graphicData>
+                </a:graphic>
+                <wp14:sizeRelH relativeFrom="margin">
+                  <wp14:pctWidth>0</wp14:pctWidth>
+                </wp14:sizeRelH>
+                <wp14:sizeRelV relativeFrom="margin">
+                  <wp14:pctHeight>0</wp14:pctHeight>
+                </wp14:sizeRelV>
+              </wp:anchor>
+            </w:drawing>
+          </mc:Choice>
+          <mc:Fallback>
+            <w:pict>
+              <v:line w14:anchorId="50E9DC30" id="Straight Connector 1" o:spid="_x0000_s1026" style="position:absolute;z-index:251677696;visibility:visible;mso-wrap-style:square;mso-width-percent:0;mso-height-percent:0;mso-wrap-distance-left:9pt;mso-wrap-distance-top:0;mso-wrap-distance-right:9pt;mso-wrap-distance-bottom:0;mso-position-horizontal:absolute;mso-position-horizontal-relative:text;mso-position-vertical:absolute;mso-position-vertical-relative:text;mso-width-percent:0;mso-height-percent:0;mso-width-relative:margin;mso-height-relative:margin" from="655.65pt,16.8pt" to="656.2pt,96.3pt" o:gfxdata="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" strokecolor="#4472c4 [3204]" strokeweight=".5pt">
+                <v:stroke joinstyle="miter"/>
+              </v:line>
+            </w:pict>
+          </mc:Fallback>
+        </mc:AlternateContent>
+      </w:r>
+      <w:r>
+        <w:rPr>
+          <w:noProof/>
+        </w:rPr>
+        <mc:AlternateContent>
+          <mc:Choice Requires="wps">
+            <w:drawing>
+              <wp:anchor distT="0" distB="0" distL="114300" distR="114300" simplePos="0" relativeHeight="251679744" behindDoc="0" locked="0" layoutInCell="1" allowOverlap="1" wp14:anchorId="1A5F5459" wp14:editId="609521F2">
+                <wp:simplePos x="0" y="0"/>
+                <wp:positionH relativeFrom="column">
+                  <wp:posOffset>7631250</wp:posOffset>
+                </wp:positionH>
+                <wp:positionV relativeFrom="paragraph">
+                  <wp:posOffset>241015</wp:posOffset>
+                </wp:positionV>
+                <wp:extent cx="6824" cy="1009935"/>
+                <wp:effectExtent l="0" t="0" r="31750" b="19050"/>
+                <wp:wrapNone/>
+                <wp:docPr id="599761918" name="Straight Connector 1"/>
+                <wp:cNvGraphicFramePr/>
+                <a:graphic xmlns:a="http://schemas.openxmlformats.org/drawingml/2006/main">
+                  <a:graphicData uri="http://schemas.microsoft.com/office/word/2010/wordprocessingShape">
+                    <wps:wsp>
+                      <wps:cNvCnPr/>
+                      <wps:spPr>
+                        <a:xfrm>
+                          <a:off x="0" y="0"/>
+                          <a:ext cx="6824" cy="1009935"/>
+                        </a:xfrm>
+                        <a:prstGeom prst="line">
+                          <a:avLst/>
+                        </a:prstGeom>
+                      </wps:spPr>
+                      <wps:style>
+                        <a:lnRef idx="1">
+                          <a:schemeClr val="accent1"/>
+                        </a:lnRef>
+                        <a:fillRef idx="0">
+                          <a:schemeClr val="accent1"/>
+                        </a:fillRef>
+                        <a:effectRef idx="0">
+                          <a:schemeClr val="accent1"/>
+                        </a:effectRef>
+                        <a:fontRef idx="minor">
+                          <a:schemeClr val="tx1"/>
+                        </a:fontRef>
+                      </wps:style>
+                      <wps:bodyPr/>
+                    </wps:wsp>
+                  </a:graphicData>
+                </a:graphic>
+                <wp14:sizeRelH relativeFrom="margin">
+                  <wp14:pctWidth>0</wp14:pctWidth>
+                </wp14:sizeRelH>
+                <wp14:sizeRelV relativeFrom="margin">
+                  <wp14:pctHeight>0</wp14:pctHeight>
+                </wp14:sizeRelV>
+              </wp:anchor>
+            </w:drawing>
+          </mc:Choice>
+          <mc:Fallback>
+            <w:pict>
+              <v:line w14:anchorId="0F5356A1" id="Straight Connector 1" o:spid="_x0000_s1026" style="position:absolute;z-index:251679744;visibility:visible;mso-wrap-style:square;mso-width-percent:0;mso-height-percent:0;mso-wrap-distance-left:9pt;mso-wrap-distance-top:0;mso-wrap-distance-right:9pt;mso-wrap-distance-bottom:0;mso-position-horizontal:absolute;mso-position-horizontal-relative:text;mso-position-vertical:absolute;mso-position-vertical-relative:text;mso-width-percent:0;mso-height-percent:0;mso-width-relative:margin;mso-height-relative:margin" from="600.9pt,19pt" to="601.45pt,98.5pt" o:gfxdata="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" strokecolor="#4472c4 [3204]" strokeweight=".5pt">
+                <v:stroke joinstyle="miter"/>
+              </v:line>
+            </w:pict>
+          </mc:Fallback>
+        </mc:AlternateContent>
+      </w:r>
+      <w:r>
+        <w:rPr>
+          <w:noProof/>
+        </w:rPr>
+        <mc:AlternateContent>
+          <mc:Choice Requires="wps">
+            <w:drawing>
+              <wp:anchor distT="0" distB="0" distL="114300" distR="114300" simplePos="0" relativeHeight="251659264" behindDoc="0" locked="0" layoutInCell="1" allowOverlap="1" wp14:anchorId="40591225" wp14:editId="756ED2B0">
+                <wp:simplePos x="0" y="0"/>
+                <wp:positionH relativeFrom="column">
+                  <wp:posOffset>1951630</wp:posOffset>
+                </wp:positionH>
+                <wp:positionV relativeFrom="paragraph">
+                  <wp:posOffset>204715</wp:posOffset>
+                </wp:positionV>
+                <wp:extent cx="6824" cy="1009935"/>
+                <wp:effectExtent l="0" t="0" r="31750" b="19050"/>
+                <wp:wrapNone/>
+                <wp:docPr id="2100250179" name="Straight Connector 1"/>
+                <wp:cNvGraphicFramePr/>
+                <a:graphic xmlns:a="http://schemas.openxmlformats.org/drawingml/2006/main">
+                  <a:graphicData uri="http://schemas.microsoft.com/office/word/2010/wordprocessingShape">
+                    <wps:wsp>
+                      <wps:cNvCnPr/>
+                      <wps:spPr>
+                        <a:xfrm>
+                          <a:off x="0" y="0"/>
+                          <a:ext cx="6824" cy="1009935"/>
+                        </a:xfrm>
+                        <a:prstGeom prst="line">
+                          <a:avLst/>
+                        </a:prstGeom>
+                      </wps:spPr>
+                      <wps:style>
+                        <a:lnRef idx="1">
+                          <a:schemeClr val="accent1"/>
+                        </a:lnRef>
+                        <a:fillRef idx="0">
+                          <a:schemeClr val="accent1"/>
+                        </a:fillRef>
+                        <a:effectRef idx="0">
+                          <a:schemeClr val="accent1"/>
+                        </a:effectRef>
+                        <a:fontRef idx="minor">
+                          <a:schemeClr val="tx1"/>
+                        </a:fontRef>
+                      </wps:style>
+                      <wps:bodyPr/>
+                    </wps:wsp>
+                  </a:graphicData>
+                </a:graphic>
+                <wp14:sizeRelH relativeFrom="margin">
+                  <wp14:pctWidth>0</wp14:pctWidth>
+                </wp14:sizeRelH>
+                <wp14:sizeRelV relativeFrom="margin">
+                  <wp14:pctHeight>0</wp14:pctHeight>
+                </wp14:sizeRelV>
+              </wp:anchor>
+            </w:drawing>
+          </mc:Choice>
+          <mc:Fallback>
+            <w:pict>
+              <v:line w14:anchorId="2157A151" id="Straight Connector 1" o:spid="_x0000_s1026" style="position:absolute;z-index:251659264;visibility:visible;mso-wrap-style:square;mso-width-percent:0;mso-height-percent:0;mso-wrap-distance-left:9pt;mso-wrap-distance-top:0;mso-wrap-distance-right:9pt;mso-wrap-distance-bottom:0;mso-position-horizontal:absolute;mso-position-horizontal-relative:text;mso-position-vertical:absolute;mso-position-vertical-relative:text;mso-width-percent:0;mso-height-percent:0;mso-width-relative:margin;mso-height-relative:margin" from="153.65pt,16.1pt" to="154.2pt,95.6pt" o:gfxdata="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" strokecolor="#4472c4 [3204]" strokeweight=".5pt">
+                <v:stroke joinstyle="miter"/>
+              </v:line>
+            </w:pict>
+          </mc:Fallback>
+        </mc:AlternateContent>
+      </w:r>
       <w:r>
         <w:rPr>
           <w:noProof/>
@@ -55,6 +1021,9 @@
     <w:p/>
     <w:p>
       <w:r>
+        <w:rPr>
+          <w:noProof/>
+        </w:rPr>
         <w:drawing>
           <wp:inline distT="0" distB="0" distL="0" distR="0" wp14:anchorId="6CDFD8C5" wp14:editId="78C01FA1">
             <wp:extent cx="9144000" cy="541020"/>

</xml_diff>